<commit_message>
- adding report file
</commit_message>
<xml_diff>
--- a/[NHOMMONHOC]_[STTNHOMBAITL] (1).docx
+++ b/[NHOMMONHOC]_[STTNHOMBAITL] (1).docx
@@ -109,7 +109,7 @@
         <w:t xml:space="preserve">Nhóm: </w:t>
       </w:r>
       <w:r>
-        <w:t>[NHÓM MÔN HỌC]</w:t>
+        <w:t>4</w:t>
       </w:r>
       <w:r>
         <w:t>[STT NHÓM</w:t>
@@ -145,6 +145,42 @@
       </w:pPr>
       <w:r>
         <w:t>Mục tiêu</w:t>
+      </w:r>
+      <w:r>
+        <w:t>:</w:t>
+      </w:r>
+    </w:p>
+    <w:p>
+      <w:pPr>
+        <w:spacing w:line="259" w:lineRule="auto"/>
+        <w:ind w:left="1440"/>
+        <w:contextualSpacing/>
+      </w:pPr>
+      <w:r>
+        <w:t>- Tìm hiểu về mô đun Pygame cùng các hàm lệnh trong đó</w:t>
+      </w:r>
+    </w:p>
+    <w:p>
+      <w:pPr>
+        <w:spacing w:line="259" w:lineRule="auto"/>
+        <w:ind w:left="1440"/>
+        <w:contextualSpacing/>
+      </w:pPr>
+      <w:r>
+        <w:t>- Làm quen với surface, UI, event ở trong game</w:t>
+      </w:r>
+    </w:p>
+    <w:p>
+      <w:pPr>
+        <w:spacing w:line="259" w:lineRule="auto"/>
+        <w:ind w:left="1440"/>
+        <w:contextualSpacing/>
+      </w:pPr>
+      <w:r>
+        <w:t>-  Xây dựng game 2048</w:t>
+      </w:r>
+      <w:r>
+        <w:t xml:space="preserve"> cơ bản</w:t>
       </w:r>
     </w:p>
     <w:p>
@@ -423,7 +459,63 @@
                 <w:b/>
                 <w:sz w:val="20"/>
               </w:rPr>
-              <w:t>[Từ ngày – đến ngày]: …</w:t>
+              <w:t xml:space="preserve">[Từ ngày </w:t>
+            </w:r>
+            <w:r>
+              <w:rPr>
+                <w:b/>
+                <w:sz w:val="20"/>
+              </w:rPr>
+              <w:t xml:space="preserve">5 tháng 10 </w:t>
+            </w:r>
+            <w:r>
+              <w:rPr>
+                <w:b/>
+                <w:sz w:val="20"/>
+              </w:rPr>
+              <w:t>– đến ngày</w:t>
+            </w:r>
+            <w:r>
+              <w:rPr>
+                <w:b/>
+                <w:sz w:val="20"/>
+              </w:rPr>
+              <w:t xml:space="preserve"> </w:t>
+            </w:r>
+            <w:r>
+              <w:rPr>
+                <w:b/>
+                <w:sz w:val="20"/>
+              </w:rPr>
+              <w:t>7</w:t>
+            </w:r>
+            <w:r>
+              <w:rPr>
+                <w:b/>
+                <w:sz w:val="20"/>
+              </w:rPr>
+              <w:t xml:space="preserve"> tháng 10</w:t>
+            </w:r>
+            <w:r>
+              <w:rPr>
+                <w:b/>
+                <w:sz w:val="20"/>
+              </w:rPr>
+              <w:t>]:</w:t>
+            </w:r>
+            <w:r>
+              <w:rPr>
+                <w:b/>
+                <w:sz w:val="20"/>
+              </w:rPr>
+              <w:t xml:space="preserve"> v1.2</w:t>
+            </w:r>
+            <w:r>
+              <w:rPr>
+                <w:b/>
+                <w:sz w:val="20"/>
+              </w:rPr>
+              <w:t xml:space="preserve"> </w:t>
             </w:r>
           </w:p>
           <w:p>
@@ -445,9 +537,14 @@
                 <w:b/>
                 <w:sz w:val="20"/>
               </w:rPr>
-              <w:t>[Từ ngày – đến ngày]: …</w:t>
-            </w:r>
-          </w:p>
+              <w:t>Quản lý Git của team</w:t>
+            </w:r>
+          </w:p>
+        </w:tc>
+        <w:tc>
+          <w:tcPr>
+            <w:tcW w:w="2977" w:type="dxa"/>
+          </w:tcPr>
           <w:p>
             <w:pPr>
               <w:pStyle w:val="ListParagraph"/>
@@ -467,13 +564,113 @@
                 <w:b/>
                 <w:sz w:val="20"/>
               </w:rPr>
-              <w:t>[Từ ngày – đến ngày]: …</w:t>
-            </w:r>
-          </w:p>
-        </w:tc>
-        <w:tc>
-          <w:tcPr>
-            <w:tcW w:w="2977" w:type="dxa"/>
+              <w:t>main.py</w:t>
+            </w:r>
+          </w:p>
+          <w:p>
+            <w:pPr>
+              <w:pStyle w:val="ListParagraph"/>
+              <w:spacing w:line="240" w:lineRule="auto"/>
+              <w:ind w:left="436"/>
+              <w:rPr>
+                <w:b/>
+                <w:sz w:val="20"/>
+              </w:rPr>
+            </w:pPr>
+          </w:p>
+        </w:tc>
+        <w:tc>
+          <w:tcPr>
+            <w:tcW w:w="3174" w:type="dxa"/>
+          </w:tcPr>
+          <w:p>
+            <w:pPr>
+              <w:spacing w:line="240" w:lineRule="auto"/>
+              <w:rPr>
+                <w:b/>
+                <w:sz w:val="20"/>
+              </w:rPr>
+            </w:pPr>
+            <w:r>
+              <w:rPr>
+                <w:b/>
+                <w:sz w:val="20"/>
+              </w:rPr>
+              <w:t>-</w:t>
+            </w:r>
+            <w:r>
+              <w:rPr>
+                <w:b/>
+                <w:sz w:val="20"/>
+              </w:rPr>
+              <w:t xml:space="preserve"> Đẩy source code của team lên Github</w:t>
+            </w:r>
+          </w:p>
+        </w:tc>
+      </w:tr>
+      <w:tr>
+        <w:tc>
+          <w:tcPr>
+            <w:tcW w:w="531" w:type="dxa"/>
+          </w:tcPr>
+          <w:p>
+            <w:pPr>
+              <w:pStyle w:val="ListParagraph"/>
+              <w:numPr>
+                <w:ilvl w:val="0"/>
+                <w:numId w:val="2"/>
+              </w:numPr>
+              <w:spacing w:line="240" w:lineRule="auto"/>
+              <w:jc w:val="center"/>
+              <w:rPr>
+                <w:b/>
+                <w:sz w:val="20"/>
+              </w:rPr>
+            </w:pPr>
+          </w:p>
+        </w:tc>
+        <w:tc>
+          <w:tcPr>
+            <w:tcW w:w="1999" w:type="dxa"/>
+          </w:tcPr>
+          <w:p>
+            <w:pPr>
+              <w:spacing w:line="240" w:lineRule="auto"/>
+              <w:contextualSpacing/>
+              <w:rPr>
+                <w:b/>
+                <w:sz w:val="20"/>
+              </w:rPr>
+            </w:pPr>
+            <w:r>
+              <w:rPr>
+                <w:b/>
+                <w:sz w:val="20"/>
+              </w:rPr>
+              <w:t>B20DCCN323</w:t>
+            </w:r>
+          </w:p>
+          <w:p>
+            <w:pPr>
+              <w:spacing w:line="240" w:lineRule="auto"/>
+              <w:contextualSpacing/>
+              <w:rPr>
+                <w:b/>
+                <w:sz w:val="20"/>
+              </w:rPr>
+            </w:pPr>
+            <w:r>
+              <w:rPr>
+                <w:b/>
+                <w:sz w:val="20"/>
+              </w:rPr>
+              <w:t>Phạm Văn Huy</w:t>
+            </w:r>
+          </w:p>
+        </w:tc>
+        <w:tc>
+          <w:tcPr>
+            <w:tcW w:w="5084" w:type="dxa"/>
           </w:tcPr>
           <w:p>
             <w:pPr>
@@ -494,21 +691,42 @@
                 <w:b/>
                 <w:sz w:val="20"/>
               </w:rPr>
-              <w:t>[</w:t>
-            </w:r>
-            <w:r>
-              <w:rPr>
-                <w:b/>
-                <w:sz w:val="20"/>
-              </w:rPr>
-              <w:t>Abc.py</w:t>
-            </w:r>
-            <w:r>
-              <w:rPr>
-                <w:b/>
-                <w:sz w:val="20"/>
-              </w:rPr>
-              <w:t>]</w:t>
+              <w:t>[Từ ngày</w:t>
+            </w:r>
+            <w:r>
+              <w:rPr>
+                <w:b/>
+                <w:sz w:val="20"/>
+              </w:rPr>
+              <w:t xml:space="preserve"> 27 tháng 9</w:t>
+            </w:r>
+            <w:r>
+              <w:rPr>
+                <w:b/>
+                <w:sz w:val="20"/>
+              </w:rPr>
+              <w:t xml:space="preserve"> – đến ngày</w:t>
+            </w:r>
+            <w:r>
+              <w:rPr>
+                <w:b/>
+                <w:sz w:val="20"/>
+              </w:rPr>
+              <w:t xml:space="preserve"> 30 tháng 9</w:t>
+            </w:r>
+            <w:r>
+              <w:rPr>
+                <w:b/>
+                <w:sz w:val="20"/>
+              </w:rPr>
+              <w:t>]:</w:t>
+            </w:r>
+            <w:r>
+              <w:rPr>
+                <w:b/>
+                <w:sz w:val="20"/>
+              </w:rPr>
+              <w:t xml:space="preserve"> v1.0</w:t>
             </w:r>
           </w:p>
           <w:p>
@@ -530,9 +748,56 @@
                 <w:b/>
                 <w:sz w:val="20"/>
               </w:rPr>
-              <w:t>[Abc.py]</w:t>
-            </w:r>
-          </w:p>
+              <w:t>[Từ ngày</w:t>
+            </w:r>
+            <w:r>
+              <w:rPr>
+                <w:b/>
+                <w:sz w:val="20"/>
+              </w:rPr>
+              <w:t xml:space="preserve"> 7 tháng 10</w:t>
+            </w:r>
+            <w:r>
+              <w:rPr>
+                <w:b/>
+                <w:sz w:val="20"/>
+              </w:rPr>
+              <w:t xml:space="preserve"> – đến ngày</w:t>
+            </w:r>
+            <w:r>
+              <w:rPr>
+                <w:b/>
+                <w:sz w:val="20"/>
+              </w:rPr>
+              <w:t xml:space="preserve"> 9 tháng 10</w:t>
+            </w:r>
+            <w:r>
+              <w:rPr>
+                <w:b/>
+                <w:sz w:val="20"/>
+              </w:rPr>
+              <w:t>]:</w:t>
+            </w:r>
+            <w:r>
+              <w:rPr>
+                <w:b/>
+                <w:sz w:val="20"/>
+              </w:rPr>
+              <w:t xml:space="preserve"> v1.3</w:t>
+            </w:r>
+            <w:r>
+              <w:rPr>
+                <w:b/>
+                <w:sz w:val="20"/>
+              </w:rPr>
+              <w:t xml:space="preserve"> </w:t>
+            </w:r>
+          </w:p>
+        </w:tc>
+        <w:tc>
+          <w:tcPr>
+            <w:tcW w:w="2977" w:type="dxa"/>
+          </w:tcPr>
           <w:p>
             <w:pPr>
               <w:pStyle w:val="ListParagraph"/>
@@ -552,7 +817,29 @@
                 <w:b/>
                 <w:sz w:val="20"/>
               </w:rPr>
-              <w:t>[Abc.py]</w:t>
+              <w:t>main.py</w:t>
+            </w:r>
+          </w:p>
+          <w:p>
+            <w:pPr>
+              <w:pStyle w:val="ListParagraph"/>
+              <w:numPr>
+                <w:ilvl w:val="0"/>
+                <w:numId w:val="6"/>
+              </w:numPr>
+              <w:spacing w:line="240" w:lineRule="auto"/>
+              <w:ind w:left="436"/>
+              <w:rPr>
+                <w:b/>
+                <w:sz w:val="20"/>
+              </w:rPr>
+            </w:pPr>
+            <w:r>
+              <w:rPr>
+                <w:b/>
+                <w:sz w:val="20"/>
+              </w:rPr>
+              <w:t>high_score</w:t>
             </w:r>
           </w:p>
         </w:tc>
@@ -569,6 +856,13 @@
                 <w:sz w:val="20"/>
               </w:rPr>
             </w:pPr>
+            <w:r>
+              <w:rPr>
+                <w:b/>
+                <w:sz w:val="20"/>
+              </w:rPr>
+              <w:t>- Phân chia nội dung công việc cho team</w:t>
+            </w:r>
           </w:p>
         </w:tc>
       </w:tr>
@@ -611,7 +905,7 @@
                 <w:b/>
                 <w:sz w:val="20"/>
               </w:rPr>
-              <w:t>B20DCCN323</w:t>
+              <w:t>B20DCCN503</w:t>
             </w:r>
           </w:p>
           <w:p>
@@ -628,7 +922,7 @@
                 <w:b/>
                 <w:sz w:val="20"/>
               </w:rPr>
-              <w:t>Phạm Văn Huy</w:t>
+              <w:t>Đinh Minh Phúc</w:t>
             </w:r>
           </w:p>
         </w:tc>
@@ -655,7 +949,49 @@
                 <w:b/>
                 <w:sz w:val="20"/>
               </w:rPr>
-              <w:t>[Từ ngày – đến ngày]: …</w:t>
+              <w:t>[Từ ngày</w:t>
+            </w:r>
+            <w:r>
+              <w:rPr>
+                <w:b/>
+                <w:sz w:val="20"/>
+              </w:rPr>
+              <w:t xml:space="preserve"> 27 tháng 9</w:t>
+            </w:r>
+            <w:r>
+              <w:rPr>
+                <w:b/>
+                <w:sz w:val="20"/>
+              </w:rPr>
+              <w:t xml:space="preserve"> – đến ngày</w:t>
+            </w:r>
+            <w:r>
+              <w:rPr>
+                <w:b/>
+                <w:sz w:val="20"/>
+              </w:rPr>
+              <w:t xml:space="preserve"> 30 tháng 9</w:t>
+            </w:r>
+            <w:r>
+              <w:rPr>
+                <w:b/>
+                <w:sz w:val="20"/>
+              </w:rPr>
+              <w:t>]:</w:t>
+            </w:r>
+            <w:r>
+              <w:rPr>
+                <w:b/>
+                <w:sz w:val="20"/>
+              </w:rPr>
+              <w:t xml:space="preserve"> v1.0</w:t>
+            </w:r>
+            <w:r>
+              <w:rPr>
+                <w:b/>
+                <w:sz w:val="20"/>
+              </w:rPr>
+              <w:t xml:space="preserve"> </w:t>
             </w:r>
           </w:p>
           <w:p>
@@ -677,9 +1013,49 @@
                 <w:b/>
                 <w:sz w:val="20"/>
               </w:rPr>
-              <w:t>[Từ ngày – đến ngày]: …</w:t>
-            </w:r>
-          </w:p>
+              <w:t>[Từ ngày</w:t>
+            </w:r>
+            <w:r>
+              <w:rPr>
+                <w:b/>
+                <w:sz w:val="20"/>
+              </w:rPr>
+              <w:t xml:space="preserve"> 1 tháng 10</w:t>
+            </w:r>
+            <w:r>
+              <w:rPr>
+                <w:b/>
+                <w:sz w:val="20"/>
+              </w:rPr>
+              <w:t xml:space="preserve"> – đến ngày</w:t>
+            </w:r>
+            <w:r>
+              <w:rPr>
+                <w:b/>
+                <w:sz w:val="20"/>
+              </w:rPr>
+              <w:t xml:space="preserve"> 3 tháng 10</w:t>
+            </w:r>
+            <w:r>
+              <w:rPr>
+                <w:b/>
+                <w:sz w:val="20"/>
+              </w:rPr>
+              <w:t xml:space="preserve">]: </w:t>
+            </w:r>
+            <w:r>
+              <w:rPr>
+                <w:b/>
+                <w:sz w:val="20"/>
+              </w:rPr>
+              <w:t>v1.1</w:t>
+            </w:r>
+          </w:p>
+        </w:tc>
+        <w:tc>
+          <w:tcPr>
+            <w:tcW w:w="2977" w:type="dxa"/>
+          </w:tcPr>
           <w:p>
             <w:pPr>
               <w:pStyle w:val="ListParagraph"/>
@@ -699,78 +1075,7 @@
                 <w:b/>
                 <w:sz w:val="20"/>
               </w:rPr>
-              <w:t>[Từ ngày – đến ngày]: …</w:t>
-            </w:r>
-          </w:p>
-        </w:tc>
-        <w:tc>
-          <w:tcPr>
-            <w:tcW w:w="2977" w:type="dxa"/>
-          </w:tcPr>
-          <w:p>
-            <w:pPr>
-              <w:pStyle w:val="ListParagraph"/>
-              <w:numPr>
-                <w:ilvl w:val="0"/>
-                <w:numId w:val="6"/>
-              </w:numPr>
-              <w:spacing w:line="240" w:lineRule="auto"/>
-              <w:ind w:left="436"/>
-              <w:rPr>
-                <w:b/>
-                <w:sz w:val="20"/>
-              </w:rPr>
-            </w:pPr>
-            <w:r>
-              <w:rPr>
-                <w:b/>
-                <w:sz w:val="20"/>
-              </w:rPr>
-              <w:t>[Abc.py]</w:t>
-            </w:r>
-          </w:p>
-          <w:p>
-            <w:pPr>
-              <w:pStyle w:val="ListParagraph"/>
-              <w:numPr>
-                <w:ilvl w:val="0"/>
-                <w:numId w:val="6"/>
-              </w:numPr>
-              <w:spacing w:line="240" w:lineRule="auto"/>
-              <w:ind w:left="436"/>
-              <w:rPr>
-                <w:b/>
-                <w:sz w:val="20"/>
-              </w:rPr>
-            </w:pPr>
-            <w:r>
-              <w:rPr>
-                <w:b/>
-                <w:sz w:val="20"/>
-              </w:rPr>
-              <w:t>[Abc.py]</w:t>
-            </w:r>
-          </w:p>
-          <w:p>
-            <w:pPr>
-              <w:pStyle w:val="ListParagraph"/>
-              <w:numPr>
-                <w:ilvl w:val="0"/>
-                <w:numId w:val="6"/>
-              </w:numPr>
-              <w:spacing w:line="240" w:lineRule="auto"/>
-              <w:ind w:left="436"/>
-              <w:rPr>
-                <w:b/>
-                <w:sz w:val="20"/>
-              </w:rPr>
-            </w:pPr>
-            <w:r>
-              <w:rPr>
-                <w:b/>
-                <w:sz w:val="20"/>
-              </w:rPr>
-              <w:t>[Abc.py]</w:t>
+              <w:t>main.py</w:t>
             </w:r>
           </w:p>
         </w:tc>
@@ -787,224 +1092,13 @@
                 <w:sz w:val="20"/>
               </w:rPr>
             </w:pPr>
-          </w:p>
-        </w:tc>
-      </w:tr>
-      <w:tr>
-        <w:tc>
-          <w:tcPr>
-            <w:tcW w:w="531" w:type="dxa"/>
-          </w:tcPr>
-          <w:p>
-            <w:pPr>
-              <w:pStyle w:val="ListParagraph"/>
-              <w:numPr>
-                <w:ilvl w:val="0"/>
-                <w:numId w:val="2"/>
-              </w:numPr>
-              <w:spacing w:line="240" w:lineRule="auto"/>
-              <w:jc w:val="center"/>
-              <w:rPr>
-                <w:b/>
-                <w:sz w:val="20"/>
-              </w:rPr>
-            </w:pPr>
-          </w:p>
-        </w:tc>
-        <w:tc>
-          <w:tcPr>
-            <w:tcW w:w="1999" w:type="dxa"/>
-          </w:tcPr>
-          <w:p>
-            <w:pPr>
-              <w:spacing w:line="240" w:lineRule="auto"/>
-              <w:contextualSpacing/>
-              <w:rPr>
-                <w:b/>
-                <w:sz w:val="20"/>
-              </w:rPr>
-            </w:pPr>
-            <w:r>
-              <w:rPr>
-                <w:b/>
-                <w:sz w:val="20"/>
-              </w:rPr>
-              <w:t>B20DCCN503</w:t>
-            </w:r>
-          </w:p>
-          <w:p>
-            <w:pPr>
-              <w:spacing w:line="240" w:lineRule="auto"/>
-              <w:contextualSpacing/>
-              <w:rPr>
-                <w:b/>
-                <w:sz w:val="20"/>
-              </w:rPr>
-            </w:pPr>
-            <w:r>
-              <w:rPr>
-                <w:b/>
-                <w:sz w:val="20"/>
-              </w:rPr>
-              <w:t>Đinh Minh Phúc</w:t>
-            </w:r>
-          </w:p>
-        </w:tc>
-        <w:tc>
-          <w:tcPr>
-            <w:tcW w:w="5084" w:type="dxa"/>
-          </w:tcPr>
-          <w:p>
-            <w:pPr>
-              <w:pStyle w:val="ListParagraph"/>
-              <w:numPr>
-                <w:ilvl w:val="0"/>
-                <w:numId w:val="6"/>
-              </w:numPr>
-              <w:spacing w:line="240" w:lineRule="auto"/>
-              <w:ind w:left="436"/>
-              <w:rPr>
-                <w:b/>
-                <w:sz w:val="20"/>
-              </w:rPr>
-            </w:pPr>
-            <w:r>
-              <w:rPr>
-                <w:b/>
-                <w:sz w:val="20"/>
-              </w:rPr>
-              <w:t>[Từ ngày – đến ngày]: …</w:t>
-            </w:r>
-          </w:p>
-          <w:p>
-            <w:pPr>
-              <w:pStyle w:val="ListParagraph"/>
-              <w:numPr>
-                <w:ilvl w:val="0"/>
-                <w:numId w:val="6"/>
-              </w:numPr>
-              <w:spacing w:line="240" w:lineRule="auto"/>
-              <w:ind w:left="436"/>
-              <w:rPr>
-                <w:b/>
-                <w:sz w:val="20"/>
-              </w:rPr>
-            </w:pPr>
-            <w:r>
-              <w:rPr>
-                <w:b/>
-                <w:sz w:val="20"/>
-              </w:rPr>
-              <w:t>[Từ ngày – đến ngày]: …</w:t>
-            </w:r>
-          </w:p>
-          <w:p>
-            <w:pPr>
-              <w:pStyle w:val="ListParagraph"/>
-              <w:numPr>
-                <w:ilvl w:val="0"/>
-                <w:numId w:val="6"/>
-              </w:numPr>
-              <w:spacing w:line="240" w:lineRule="auto"/>
-              <w:ind w:left="436"/>
-              <w:rPr>
-                <w:b/>
-                <w:sz w:val="20"/>
-              </w:rPr>
-            </w:pPr>
-            <w:r>
-              <w:rPr>
-                <w:b/>
-                <w:sz w:val="20"/>
-              </w:rPr>
-              <w:t>[Từ ngày – đến ngày]: …</w:t>
-            </w:r>
-          </w:p>
-        </w:tc>
-        <w:tc>
-          <w:tcPr>
-            <w:tcW w:w="2977" w:type="dxa"/>
-          </w:tcPr>
-          <w:p>
-            <w:pPr>
-              <w:pStyle w:val="ListParagraph"/>
-              <w:numPr>
-                <w:ilvl w:val="0"/>
-                <w:numId w:val="6"/>
-              </w:numPr>
-              <w:spacing w:line="240" w:lineRule="auto"/>
-              <w:ind w:left="436"/>
-              <w:rPr>
-                <w:b/>
-                <w:sz w:val="20"/>
-              </w:rPr>
-            </w:pPr>
-            <w:r>
-              <w:rPr>
-                <w:b/>
-                <w:sz w:val="20"/>
-              </w:rPr>
-              <w:t>[Abc.py]</w:t>
-            </w:r>
-          </w:p>
-          <w:p>
-            <w:pPr>
-              <w:pStyle w:val="ListParagraph"/>
-              <w:numPr>
-                <w:ilvl w:val="0"/>
-                <w:numId w:val="6"/>
-              </w:numPr>
-              <w:spacing w:line="240" w:lineRule="auto"/>
-              <w:ind w:left="436"/>
-              <w:rPr>
-                <w:b/>
-                <w:sz w:val="20"/>
-              </w:rPr>
-            </w:pPr>
-            <w:r>
-              <w:rPr>
-                <w:b/>
-                <w:sz w:val="20"/>
-              </w:rPr>
-              <w:t>[Abc.py]</w:t>
-            </w:r>
-          </w:p>
-          <w:p>
-            <w:pPr>
-              <w:pStyle w:val="ListParagraph"/>
-              <w:numPr>
-                <w:ilvl w:val="0"/>
-                <w:numId w:val="6"/>
-              </w:numPr>
-              <w:spacing w:line="240" w:lineRule="auto"/>
-              <w:ind w:left="436"/>
-              <w:rPr>
-                <w:b/>
-                <w:sz w:val="20"/>
-              </w:rPr>
-            </w:pPr>
-            <w:r>
-              <w:rPr>
-                <w:b/>
-                <w:sz w:val="20"/>
-              </w:rPr>
-              <w:t>[Abc.py]</w:t>
-            </w:r>
-          </w:p>
-        </w:tc>
-        <w:tc>
-          <w:tcPr>
-            <w:tcW w:w="3174" w:type="dxa"/>
-          </w:tcPr>
-          <w:p>
-            <w:pPr>
-              <w:spacing w:line="240" w:lineRule="auto"/>
-              <w:contextualSpacing/>
-              <w:rPr>
-                <w:b/>
-                <w:sz w:val="20"/>
-              </w:rPr>
-            </w:pPr>
+            <w:r>
+              <w:rPr>
+                <w:b/>
+                <w:sz w:val="20"/>
+              </w:rPr>
+              <w:t>- Xử lý báo cáo của team</w:t>
+            </w:r>
           </w:p>
         </w:tc>
       </w:tr>
@@ -1266,7 +1360,31 @@
                 <w:sz w:val="20"/>
                 <w:szCs w:val="20"/>
               </w:rPr>
-              <w:t>1.0 25/09</w:t>
+              <w:t xml:space="preserve">1.0 </w:t>
+            </w:r>
+            <w:r>
+              <w:rPr>
+                <w:i/>
+                <w:sz w:val="20"/>
+                <w:szCs w:val="20"/>
+              </w:rPr>
+              <w:t>30</w:t>
+            </w:r>
+            <w:r>
+              <w:rPr>
+                <w:i/>
+                <w:sz w:val="20"/>
+                <w:szCs w:val="20"/>
+              </w:rPr>
+              <w:t>/</w:t>
+            </w:r>
+            <w:r>
+              <w:rPr>
+                <w:i/>
+                <w:sz w:val="20"/>
+                <w:szCs w:val="20"/>
+              </w:rPr>
+              <w:t>09</w:t>
             </w:r>
           </w:p>
         </w:tc>
@@ -1296,7 +1414,15 @@
                 <w:sz w:val="20"/>
                 <w:szCs w:val="20"/>
               </w:rPr>
-              <w:t>- Chức năng tiếp nhận yêu cầu chưa hỗ trợ nhiều kết nối cùng lúc (đa luồng)</w:t>
+              <w:t>- Cài đặt những thiết lập cơ bản cho game</w:t>
+            </w:r>
+            <w:r>
+              <w:rPr>
+                <w:i/>
+                <w:sz w:val="20"/>
+                <w:szCs w:val="20"/>
+              </w:rPr>
+              <w:t xml:space="preserve"> </w:t>
             </w:r>
           </w:p>
         </w:tc>
@@ -1326,7 +1452,49 @@
                 <w:sz w:val="20"/>
                 <w:szCs w:val="20"/>
               </w:rPr>
-              <w:t xml:space="preserve">- Cài đặt interface Runnable cho lớp xử lý nghiệp vụ cho từng dạng bài tập </w:t>
+              <w:t xml:space="preserve">- Cài đặt </w:t>
+            </w:r>
+            <w:r>
+              <w:rPr>
+                <w:i/>
+                <w:sz w:val="20"/>
+                <w:szCs w:val="20"/>
+              </w:rPr>
+              <w:t>pygame</w:t>
+            </w:r>
+          </w:p>
+          <w:p>
+            <w:pPr>
+              <w:spacing w:line="240" w:lineRule="auto"/>
+              <w:rPr>
+                <w:i/>
+                <w:sz w:val="20"/>
+                <w:szCs w:val="20"/>
+              </w:rPr>
+            </w:pPr>
+            <w:r>
+              <w:rPr>
+                <w:i/>
+                <w:sz w:val="20"/>
+                <w:szCs w:val="20"/>
+              </w:rPr>
+              <w:t xml:space="preserve">- Thiết lập UI cho game (layout, tiles, text, </w:t>
+            </w:r>
+            <w:r>
+              <w:rPr>
+                <w:i/>
+                <w:sz w:val="20"/>
+                <w:szCs w:val="20"/>
+              </w:rPr>
+              <w:t>colors</w:t>
+            </w:r>
+            <w:r>
+              <w:rPr>
+                <w:i/>
+                <w:sz w:val="20"/>
+                <w:szCs w:val="20"/>
+              </w:rPr>
+              <w:t>…)</w:t>
             </w:r>
           </w:p>
         </w:tc>
@@ -1356,7 +1524,23 @@
                 <w:sz w:val="20"/>
                 <w:szCs w:val="20"/>
               </w:rPr>
-              <w:t>- OK</w:t>
+              <w:t xml:space="preserve">- </w:t>
+            </w:r>
+            <w:r>
+              <w:rPr>
+                <w:i/>
+                <w:sz w:val="20"/>
+                <w:szCs w:val="20"/>
+              </w:rPr>
+              <w:t>Giao diện UI ổn</w:t>
+            </w:r>
+            <w:r>
+              <w:rPr>
+                <w:i/>
+                <w:sz w:val="20"/>
+                <w:szCs w:val="20"/>
+              </w:rPr>
+              <w:t>, hard cord cho từng vị trí nên hơi khó xử lý cho bài toán lớn, khi tăng thêm giá trị</w:t>
             </w:r>
           </w:p>
         </w:tc>
@@ -1385,7 +1569,7 @@
                 <w:sz w:val="20"/>
                 <w:szCs w:val="20"/>
               </w:rPr>
-              <w:t>(có thể sử dụng github, google drive,...)</w:t>
+              <w:t>Đinh Minh Phúc, Phạm Văn Huy</w:t>
             </w:r>
           </w:p>
         </w:tc>
@@ -1444,7 +1628,31 @@
                 <w:sz w:val="20"/>
                 <w:szCs w:val="20"/>
               </w:rPr>
-              <w:t>1.1 30/09</w:t>
+              <w:t xml:space="preserve">1.1 </w:t>
+            </w:r>
+            <w:r>
+              <w:rPr>
+                <w:i/>
+                <w:sz w:val="20"/>
+                <w:szCs w:val="20"/>
+              </w:rPr>
+              <w:t xml:space="preserve"> 0</w:t>
+            </w:r>
+            <w:r>
+              <w:rPr>
+                <w:i/>
+                <w:sz w:val="20"/>
+                <w:szCs w:val="20"/>
+              </w:rPr>
+              <w:t>3</w:t>
+            </w:r>
+            <w:r>
+              <w:rPr>
+                <w:i/>
+                <w:sz w:val="20"/>
+                <w:szCs w:val="20"/>
+              </w:rPr>
+              <w:t>/10</w:t>
             </w:r>
           </w:p>
         </w:tc>
@@ -1474,7 +1682,23 @@
                 <w:sz w:val="20"/>
                 <w:szCs w:val="20"/>
               </w:rPr>
-              <w:t>- Các luồng giữ kết nối quá thời gian quy định</w:t>
+              <w:t>- C</w:t>
+            </w:r>
+            <w:r>
+              <w:rPr>
+                <w:i/>
+                <w:sz w:val="20"/>
+                <w:szCs w:val="20"/>
+              </w:rPr>
+              <w:t>ài đặt cơ chế trong game</w:t>
+            </w:r>
+            <w:r>
+              <w:rPr>
+                <w:i/>
+                <w:sz w:val="20"/>
+                <w:szCs w:val="20"/>
+              </w:rPr>
+              <w:t xml:space="preserve"> (Sinh ngẫu nhiên ô số)</w:t>
             </w:r>
           </w:p>
         </w:tc>
@@ -1504,7 +1728,39 @@
                 <w:sz w:val="20"/>
                 <w:szCs w:val="20"/>
               </w:rPr>
-              <w:t>- Cài đặt lớp XyzAbc sử dụng ExecutorService</w:t>
+              <w:t>-</w:t>
+            </w:r>
+            <w:r>
+              <w:rPr>
+                <w:i/>
+                <w:sz w:val="20"/>
+                <w:szCs w:val="20"/>
+              </w:rPr>
+              <w:t xml:space="preserve"> Quản lý</w:t>
+            </w:r>
+            <w:r>
+              <w:rPr>
+                <w:i/>
+                <w:sz w:val="20"/>
+                <w:szCs w:val="20"/>
+              </w:rPr>
+              <w:t xml:space="preserve"> phần tử trên ma trận 4x4,</w:t>
+            </w:r>
+            <w:r>
+              <w:rPr>
+                <w:i/>
+                <w:sz w:val="20"/>
+                <w:szCs w:val="20"/>
+              </w:rPr>
+              <w:t xml:space="preserve"> kiểm tra điều kiện sinh và điều kiện xử thua trong game</w:t>
+            </w:r>
+            <w:r>
+              <w:rPr>
+                <w:i/>
+                <w:sz w:val="20"/>
+                <w:szCs w:val="20"/>
+              </w:rPr>
+              <w:t xml:space="preserve"> </w:t>
             </w:r>
           </w:p>
         </w:tc>
@@ -1534,7 +1790,15 @@
                 <w:sz w:val="20"/>
                 <w:szCs w:val="20"/>
               </w:rPr>
-              <w:t>- Tồn tại: chưa thực sự xử lý được việc giải phóng ngay bộ nhớ sử dụng của luồng</w:t>
+              <w:t xml:space="preserve">- </w:t>
+            </w:r>
+            <w:r>
+              <w:rPr>
+                <w:i/>
+                <w:sz w:val="20"/>
+                <w:szCs w:val="20"/>
+              </w:rPr>
+              <w:t>Xử lý ổn</w:t>
             </w:r>
           </w:p>
         </w:tc>
@@ -1557,6 +1821,14 @@
                 <w:szCs w:val="20"/>
               </w:rPr>
             </w:pPr>
+            <w:r>
+              <w:rPr>
+                <w:i/>
+                <w:sz w:val="20"/>
+                <w:szCs w:val="20"/>
+              </w:rPr>
+              <w:t>Đinh Minh Phúc</w:t>
+            </w:r>
           </w:p>
         </w:tc>
       </w:tr>
@@ -1607,6 +1879,30 @@
                 <w:szCs w:val="20"/>
               </w:rPr>
             </w:pPr>
+            <w:r>
+              <w:rPr>
+                <w:i/>
+                <w:sz w:val="20"/>
+                <w:szCs w:val="20"/>
+              </w:rPr>
+              <w:t>1.2 0</w:t>
+            </w:r>
+            <w:r>
+              <w:rPr>
+                <w:i/>
+                <w:sz w:val="20"/>
+                <w:szCs w:val="20"/>
+              </w:rPr>
+              <w:t>7</w:t>
+            </w:r>
+            <w:r>
+              <w:rPr>
+                <w:i/>
+                <w:sz w:val="20"/>
+                <w:szCs w:val="20"/>
+              </w:rPr>
+              <w:t>/10</w:t>
+            </w:r>
           </w:p>
         </w:tc>
         <w:tc>
@@ -1628,6 +1924,41 @@
                 <w:szCs w:val="20"/>
               </w:rPr>
             </w:pPr>
+            <w:r>
+              <w:rPr>
+                <w:i/>
+                <w:sz w:val="20"/>
+                <w:szCs w:val="20"/>
+              </w:rPr>
+              <w:t>- Thiết lập điều khiển tương tác giữa người chơi và game</w:t>
+            </w:r>
+          </w:p>
+          <w:p>
+            <w:pPr>
+              <w:spacing w:line="240" w:lineRule="auto"/>
+              <w:rPr>
+                <w:i/>
+                <w:sz w:val="20"/>
+                <w:szCs w:val="20"/>
+              </w:rPr>
+            </w:pPr>
+            <w:r>
+              <w:rPr>
+                <w:i/>
+                <w:sz w:val="20"/>
+                <w:szCs w:val="20"/>
+              </w:rPr>
+              <w:lastRenderedPageBreak/>
+              <w:t xml:space="preserve">- Cài đặt cơ chế cộng </w:t>
+            </w:r>
+            <w:r>
+              <w:rPr>
+                <w:i/>
+                <w:sz w:val="20"/>
+                <w:szCs w:val="20"/>
+              </w:rPr>
+              <w:t>gộp các ô liền kề cùng giá trị sau khi di chuyển</w:t>
+            </w:r>
           </w:p>
         </w:tc>
         <w:tc>
@@ -1649,6 +1980,49 @@
                 <w:szCs w:val="20"/>
               </w:rPr>
             </w:pPr>
+            <w:r>
+              <w:rPr>
+                <w:i/>
+                <w:sz w:val="20"/>
+                <w:szCs w:val="20"/>
+              </w:rPr>
+              <w:lastRenderedPageBreak/>
+              <w:t>-  Gán chức năng</w:t>
+            </w:r>
+            <w:r>
+              <w:rPr>
+                <w:i/>
+                <w:sz w:val="20"/>
+                <w:szCs w:val="20"/>
+              </w:rPr>
+              <w:t xml:space="preserve"> di chuyển tiles trên ma trận số</w:t>
+            </w:r>
+            <w:r>
+              <w:rPr>
+                <w:i/>
+                <w:sz w:val="20"/>
+                <w:szCs w:val="20"/>
+              </w:rPr>
+              <w:t xml:space="preserve"> cho 4 phím điều hướng (Up, Down, Left, Right)</w:t>
+            </w:r>
+          </w:p>
+          <w:p>
+            <w:pPr>
+              <w:spacing w:line="240" w:lineRule="auto"/>
+              <w:rPr>
+                <w:i/>
+                <w:sz w:val="20"/>
+                <w:szCs w:val="20"/>
+              </w:rPr>
+            </w:pPr>
+            <w:r>
+              <w:rPr>
+                <w:i/>
+                <w:sz w:val="20"/>
+                <w:szCs w:val="20"/>
+              </w:rPr>
+              <w:t>- Gán chức năng Restart cho phím Enter khi người chơi thua cuộc</w:t>
+            </w:r>
           </w:p>
         </w:tc>
         <w:tc>
@@ -1670,6 +2044,49 @@
                 <w:szCs w:val="20"/>
               </w:rPr>
             </w:pPr>
+            <w:r>
+              <w:rPr>
+                <w:i/>
+                <w:sz w:val="20"/>
+                <w:szCs w:val="20"/>
+              </w:rPr>
+              <w:t>- Expect: Các ô số bị dồn sang 1 phía mà không còn khoảng trống nào giữa các ô</w:t>
+            </w:r>
+            <w:r>
+              <w:rPr>
+                <w:i/>
+                <w:sz w:val="20"/>
+                <w:szCs w:val="20"/>
+              </w:rPr>
+              <w:t xml:space="preserve"> </w:t>
+            </w:r>
+            <w:r>
+              <w:rPr>
+                <w:i/>
+                <w:sz w:val="20"/>
+                <w:szCs w:val="20"/>
+              </w:rPr>
+              <w:t>thì không thể bấm phím hướng đấy.</w:t>
+            </w:r>
+          </w:p>
+          <w:p>
+            <w:pPr>
+              <w:spacing w:line="240" w:lineRule="auto"/>
+              <w:rPr>
+                <w:i/>
+                <w:sz w:val="20"/>
+                <w:szCs w:val="20"/>
+              </w:rPr>
+            </w:pPr>
+            <w:r>
+              <w:rPr>
+                <w:i/>
+                <w:sz w:val="20"/>
+                <w:szCs w:val="20"/>
+              </w:rPr>
+              <w:lastRenderedPageBreak/>
+              <w:t>- Reality: Vẫn nhận Input của tất cả các phím điều hướng trong trường hợp trên</w:t>
+            </w:r>
           </w:p>
         </w:tc>
         <w:tc>
@@ -1691,6 +2108,364 @@
                 <w:szCs w:val="20"/>
               </w:rPr>
             </w:pPr>
+            <w:r>
+              <w:rPr>
+                <w:i/>
+                <w:sz w:val="20"/>
+                <w:szCs w:val="20"/>
+              </w:rPr>
+              <w:lastRenderedPageBreak/>
+              <w:t>Mai Huy Hoàng</w:t>
+            </w:r>
+          </w:p>
+        </w:tc>
+      </w:tr>
+      <w:tr>
+        <w:tc>
+          <w:tcPr>
+            <w:tcW w:w="535" w:type="dxa"/>
+            <w:tcBorders>
+              <w:top w:val="single" w:sz="4" w:space="0" w:color="auto"/>
+              <w:left w:val="single" w:sz="4" w:space="0" w:color="auto"/>
+              <w:bottom w:val="single" w:sz="4" w:space="0" w:color="auto"/>
+              <w:right w:val="single" w:sz="4" w:space="0" w:color="auto"/>
+            </w:tcBorders>
+          </w:tcPr>
+          <w:p>
+            <w:pPr>
+              <w:pStyle w:val="ListParagraph"/>
+              <w:numPr>
+                <w:ilvl w:val="0"/>
+                <w:numId w:val="5"/>
+              </w:numPr>
+              <w:spacing w:line="240" w:lineRule="auto"/>
+              <w:jc w:val="center"/>
+              <w:rPr>
+                <w:i/>
+                <w:sz w:val="20"/>
+                <w:szCs w:val="20"/>
+              </w:rPr>
+            </w:pPr>
+          </w:p>
+        </w:tc>
+        <w:tc>
+          <w:tcPr>
+            <w:tcW w:w="1344" w:type="dxa"/>
+            <w:tcBorders>
+              <w:top w:val="single" w:sz="4" w:space="0" w:color="auto"/>
+              <w:left w:val="single" w:sz="4" w:space="0" w:color="auto"/>
+              <w:bottom w:val="single" w:sz="4" w:space="0" w:color="auto"/>
+              <w:right w:val="single" w:sz="4" w:space="0" w:color="auto"/>
+            </w:tcBorders>
+          </w:tcPr>
+          <w:p>
+            <w:pPr>
+              <w:spacing w:line="240" w:lineRule="auto"/>
+              <w:rPr>
+                <w:i/>
+                <w:sz w:val="20"/>
+                <w:szCs w:val="20"/>
+              </w:rPr>
+            </w:pPr>
+            <w:r>
+              <w:rPr>
+                <w:i/>
+                <w:sz w:val="20"/>
+                <w:szCs w:val="20"/>
+              </w:rPr>
+              <w:t>1.3 09/10</w:t>
+            </w:r>
+          </w:p>
+        </w:tc>
+        <w:tc>
+          <w:tcPr>
+            <w:tcW w:w="2236" w:type="dxa"/>
+            <w:tcBorders>
+              <w:top w:val="single" w:sz="4" w:space="0" w:color="auto"/>
+              <w:left w:val="single" w:sz="4" w:space="0" w:color="auto"/>
+              <w:bottom w:val="single" w:sz="4" w:space="0" w:color="auto"/>
+              <w:right w:val="single" w:sz="4" w:space="0" w:color="auto"/>
+            </w:tcBorders>
+          </w:tcPr>
+          <w:p>
+            <w:pPr>
+              <w:spacing w:line="240" w:lineRule="auto"/>
+              <w:rPr>
+                <w:i/>
+                <w:sz w:val="20"/>
+                <w:szCs w:val="20"/>
+              </w:rPr>
+            </w:pPr>
+            <w:r>
+              <w:rPr>
+                <w:i/>
+                <w:sz w:val="20"/>
+                <w:szCs w:val="20"/>
+              </w:rPr>
+              <w:t>- Thêm tính năng hiển thị điểm và lưu điểm cao của người chơi</w:t>
+            </w:r>
+          </w:p>
+        </w:tc>
+        <w:tc>
+          <w:tcPr>
+            <w:tcW w:w="3329" w:type="dxa"/>
+            <w:tcBorders>
+              <w:top w:val="single" w:sz="4" w:space="0" w:color="auto"/>
+              <w:left w:val="single" w:sz="4" w:space="0" w:color="auto"/>
+              <w:bottom w:val="single" w:sz="4" w:space="0" w:color="auto"/>
+              <w:right w:val="single" w:sz="4" w:space="0" w:color="auto"/>
+            </w:tcBorders>
+          </w:tcPr>
+          <w:p>
+            <w:pPr>
+              <w:spacing w:line="240" w:lineRule="auto"/>
+              <w:rPr>
+                <w:i/>
+                <w:sz w:val="20"/>
+                <w:szCs w:val="20"/>
+              </w:rPr>
+            </w:pPr>
+            <w:r>
+              <w:rPr>
+                <w:i/>
+                <w:sz w:val="20"/>
+                <w:szCs w:val="20"/>
+              </w:rPr>
+              <w:t>- Lưu điểm cao vào file độc lập (high_score) để truy xuất dữ liệu</w:t>
+            </w:r>
+          </w:p>
+        </w:tc>
+        <w:tc>
+          <w:tcPr>
+            <w:tcW w:w="2756" w:type="dxa"/>
+            <w:tcBorders>
+              <w:top w:val="single" w:sz="4" w:space="0" w:color="auto"/>
+              <w:left w:val="single" w:sz="4" w:space="0" w:color="auto"/>
+              <w:bottom w:val="single" w:sz="4" w:space="0" w:color="auto"/>
+              <w:right w:val="single" w:sz="4" w:space="0" w:color="auto"/>
+            </w:tcBorders>
+          </w:tcPr>
+          <w:p>
+            <w:pPr>
+              <w:spacing w:line="240" w:lineRule="auto"/>
+              <w:rPr>
+                <w:i/>
+                <w:sz w:val="20"/>
+                <w:szCs w:val="20"/>
+              </w:rPr>
+            </w:pPr>
+            <w:r>
+              <w:rPr>
+                <w:i/>
+                <w:sz w:val="20"/>
+                <w:szCs w:val="20"/>
+              </w:rPr>
+              <w:t>- Xử lý ổn</w:t>
+            </w:r>
+          </w:p>
+        </w:tc>
+        <w:tc>
+          <w:tcPr>
+            <w:tcW w:w="3120" w:type="dxa"/>
+            <w:tcBorders>
+              <w:top w:val="single" w:sz="4" w:space="0" w:color="auto"/>
+              <w:left w:val="single" w:sz="4" w:space="0" w:color="auto"/>
+              <w:bottom w:val="single" w:sz="4" w:space="0" w:color="auto"/>
+              <w:right w:val="single" w:sz="4" w:space="0" w:color="auto"/>
+            </w:tcBorders>
+          </w:tcPr>
+          <w:p>
+            <w:pPr>
+              <w:spacing w:line="240" w:lineRule="auto"/>
+              <w:rPr>
+                <w:i/>
+                <w:sz w:val="20"/>
+                <w:szCs w:val="20"/>
+              </w:rPr>
+            </w:pPr>
+            <w:r>
+              <w:rPr>
+                <w:i/>
+                <w:sz w:val="20"/>
+                <w:szCs w:val="20"/>
+              </w:rPr>
+              <w:t>Phạm Văn Huy</w:t>
+            </w:r>
+          </w:p>
+        </w:tc>
+      </w:tr>
+      <w:tr>
+        <w:tc>
+          <w:tcPr>
+            <w:tcW w:w="535" w:type="dxa"/>
+            <w:tcBorders>
+              <w:top w:val="single" w:sz="4" w:space="0" w:color="auto"/>
+              <w:left w:val="single" w:sz="4" w:space="0" w:color="auto"/>
+              <w:bottom w:val="single" w:sz="4" w:space="0" w:color="auto"/>
+              <w:right w:val="single" w:sz="4" w:space="0" w:color="auto"/>
+            </w:tcBorders>
+          </w:tcPr>
+          <w:p>
+            <w:pPr>
+              <w:pStyle w:val="ListParagraph"/>
+              <w:numPr>
+                <w:ilvl w:val="0"/>
+                <w:numId w:val="5"/>
+              </w:numPr>
+              <w:spacing w:line="240" w:lineRule="auto"/>
+              <w:jc w:val="center"/>
+              <w:rPr>
+                <w:i/>
+                <w:sz w:val="20"/>
+                <w:szCs w:val="20"/>
+              </w:rPr>
+            </w:pPr>
+          </w:p>
+        </w:tc>
+        <w:tc>
+          <w:tcPr>
+            <w:tcW w:w="1344" w:type="dxa"/>
+            <w:tcBorders>
+              <w:top w:val="single" w:sz="4" w:space="0" w:color="auto"/>
+              <w:left w:val="single" w:sz="4" w:space="0" w:color="auto"/>
+              <w:bottom w:val="single" w:sz="4" w:space="0" w:color="auto"/>
+              <w:right w:val="single" w:sz="4" w:space="0" w:color="auto"/>
+            </w:tcBorders>
+          </w:tcPr>
+          <w:p>
+            <w:pPr>
+              <w:spacing w:line="240" w:lineRule="auto"/>
+              <w:rPr>
+                <w:i/>
+                <w:sz w:val="20"/>
+                <w:szCs w:val="20"/>
+              </w:rPr>
+            </w:pPr>
+            <w:r>
+              <w:rPr>
+                <w:i/>
+                <w:sz w:val="20"/>
+                <w:szCs w:val="20"/>
+              </w:rPr>
+              <w:t>1.4 (…updating)</w:t>
+            </w:r>
+          </w:p>
+        </w:tc>
+        <w:tc>
+          <w:tcPr>
+            <w:tcW w:w="2236" w:type="dxa"/>
+            <w:tcBorders>
+              <w:top w:val="single" w:sz="4" w:space="0" w:color="auto"/>
+              <w:left w:val="single" w:sz="4" w:space="0" w:color="auto"/>
+              <w:bottom w:val="single" w:sz="4" w:space="0" w:color="auto"/>
+              <w:right w:val="single" w:sz="4" w:space="0" w:color="auto"/>
+            </w:tcBorders>
+          </w:tcPr>
+          <w:p>
+            <w:pPr>
+              <w:spacing w:line="240" w:lineRule="auto"/>
+              <w:rPr>
+                <w:i/>
+                <w:sz w:val="20"/>
+                <w:szCs w:val="20"/>
+              </w:rPr>
+            </w:pPr>
+            <w:r>
+              <w:rPr>
+                <w:i/>
+                <w:sz w:val="20"/>
+                <w:szCs w:val="20"/>
+              </w:rPr>
+              <w:t xml:space="preserve">- Sửa lỗi </w:t>
+            </w:r>
+            <w:r>
+              <w:rPr>
+                <w:i/>
+                <w:sz w:val="20"/>
+                <w:szCs w:val="20"/>
+              </w:rPr>
+              <w:t>nhận phím điều hướng trong bản 1.2</w:t>
+            </w:r>
+          </w:p>
+        </w:tc>
+        <w:tc>
+          <w:tcPr>
+            <w:tcW w:w="3329" w:type="dxa"/>
+            <w:tcBorders>
+              <w:top w:val="single" w:sz="4" w:space="0" w:color="auto"/>
+              <w:left w:val="single" w:sz="4" w:space="0" w:color="auto"/>
+              <w:bottom w:val="single" w:sz="4" w:space="0" w:color="auto"/>
+              <w:right w:val="single" w:sz="4" w:space="0" w:color="auto"/>
+            </w:tcBorders>
+          </w:tcPr>
+          <w:p>
+            <w:pPr>
+              <w:spacing w:line="240" w:lineRule="auto"/>
+              <w:rPr>
+                <w:i/>
+                <w:sz w:val="20"/>
+                <w:szCs w:val="20"/>
+                <w:vertAlign w:val="subscript"/>
+              </w:rPr>
+            </w:pPr>
+          </w:p>
+        </w:tc>
+        <w:tc>
+          <w:tcPr>
+            <w:tcW w:w="2756" w:type="dxa"/>
+            <w:tcBorders>
+              <w:top w:val="single" w:sz="4" w:space="0" w:color="auto"/>
+              <w:left w:val="single" w:sz="4" w:space="0" w:color="auto"/>
+              <w:bottom w:val="single" w:sz="4" w:space="0" w:color="auto"/>
+              <w:right w:val="single" w:sz="4" w:space="0" w:color="auto"/>
+            </w:tcBorders>
+          </w:tcPr>
+          <w:p>
+            <w:pPr>
+              <w:spacing w:line="240" w:lineRule="auto"/>
+              <w:rPr>
+                <w:i/>
+                <w:sz w:val="20"/>
+                <w:szCs w:val="20"/>
+              </w:rPr>
+            </w:pPr>
+            <w:r>
+              <w:rPr>
+                <w:i/>
+                <w:sz w:val="20"/>
+                <w:szCs w:val="20"/>
+              </w:rPr>
+              <w:t>(updating)</w:t>
+            </w:r>
+          </w:p>
+        </w:tc>
+        <w:tc>
+          <w:tcPr>
+            <w:tcW w:w="3120" w:type="dxa"/>
+            <w:tcBorders>
+              <w:top w:val="single" w:sz="4" w:space="0" w:color="auto"/>
+              <w:left w:val="single" w:sz="4" w:space="0" w:color="auto"/>
+              <w:bottom w:val="single" w:sz="4" w:space="0" w:color="auto"/>
+              <w:right w:val="single" w:sz="4" w:space="0" w:color="auto"/>
+            </w:tcBorders>
+          </w:tcPr>
+          <w:p>
+            <w:pPr>
+              <w:spacing w:line="240" w:lineRule="auto"/>
+              <w:rPr>
+                <w:i/>
+                <w:sz w:val="20"/>
+                <w:szCs w:val="20"/>
+              </w:rPr>
+            </w:pPr>
+            <w:r>
+              <w:rPr>
+                <w:i/>
+                <w:sz w:val="20"/>
+                <w:szCs w:val="20"/>
+              </w:rPr>
+              <w:t>Đinh Minh Phúc, Mai Huy Hoàng</w:t>
+            </w:r>
           </w:p>
         </w:tc>
       </w:tr>

</xml_diff>